<commit_message>
"Updated Python in 100 days Udemy document with new days (2 and 3) and removed a temporary file."
</commit_message>
<xml_diff>
--- a/python/python-in-100-days-udemy/python-in-100-days-udemy.docx
+++ b/python/python-in-100-days-udemy/python-in-100-days-udemy.docx
@@ -21,30 +21,53 @@
           <w:sz w:val="32"/>
           <w:szCs w:val="32"/>
         </w:rPr>
-        <w:t xml:space="preserve">Python in 100 days </w:t>
+        <w:t>Python in 100 days udemy</w:t>
       </w:r>
-      <w:proofErr w:type="spellStart"/>
-      <w:r>
-        <w:rPr>
-          <w:rFonts w:ascii="Roboto Mono" w:hAnsi="Roboto Mono"/>
-          <w:b/>
-          <w:bCs/>
-          <w:sz w:val="32"/>
-          <w:szCs w:val="32"/>
-        </w:rPr>
-        <w:t>udemy</w:t>
-      </w:r>
-      <w:proofErr w:type="spellEnd"/>
     </w:p>
     <w:p>
       <w:pPr>
         <w:rPr>
           <w:rFonts w:ascii="Roboto Mono" w:hAnsi="Roboto Mono"/>
+          <w:sz w:val="24"/>
+          <w:szCs w:val="24"/>
+        </w:rPr>
+      </w:pPr>
+      <w:r>
+        <w:rPr>
+          <w:rFonts w:ascii="Roboto Mono" w:hAnsi="Roboto Mono"/>
           <w:b/>
           <w:bCs/>
           <w:sz w:val="24"/>
           <w:szCs w:val="24"/>
         </w:rPr>
+        <w:t>Day1</w:t>
+      </w:r>
+      <w:r>
+        <w:rPr>
+          <w:rFonts w:ascii="Roboto Mono" w:hAnsi="Roboto Mono"/>
+          <w:b/>
+          <w:bCs/>
+          <w:sz w:val="24"/>
+          <w:szCs w:val="24"/>
+        </w:rPr>
+        <w:t xml:space="preserve"> : </w:t>
+      </w:r>
+      <w:r>
+        <w:rPr>
+          <w:rFonts w:ascii="Roboto Mono" w:hAnsi="Roboto Mono"/>
+          <w:sz w:val="24"/>
+          <w:szCs w:val="24"/>
+        </w:rPr>
+        <w:t>Band name generator</w:t>
+      </w:r>
+    </w:p>
+    <w:p>
+      <w:pPr>
+        <w:rPr>
+          <w:rFonts w:ascii="Roboto Mono" w:hAnsi="Roboto Mono"/>
+          <w:sz w:val="24"/>
+          <w:szCs w:val="24"/>
+        </w:rPr>
       </w:pPr>
       <w:r>
         <w:rPr>
@@ -54,30 +77,8 @@
           <w:sz w:val="24"/>
           <w:szCs w:val="24"/>
         </w:rPr>
-        <w:t>Day</w:t>
+        <w:t>Day2 :</w:t>
       </w:r>
-      <w:proofErr w:type="gramStart"/>
-      <w:r>
-        <w:rPr>
-          <w:rFonts w:ascii="Roboto Mono" w:hAnsi="Roboto Mono"/>
-          <w:b/>
-          <w:bCs/>
-          <w:sz w:val="24"/>
-          <w:szCs w:val="24"/>
-        </w:rPr>
-        <w:t>1</w:t>
-      </w:r>
-      <w:r>
-        <w:rPr>
-          <w:rFonts w:ascii="Roboto Mono" w:hAnsi="Roboto Mono"/>
-          <w:b/>
-          <w:bCs/>
-          <w:sz w:val="24"/>
-          <w:szCs w:val="24"/>
-        </w:rPr>
-        <w:t xml:space="preserve"> :</w:t>
-      </w:r>
-      <w:proofErr w:type="gramEnd"/>
       <w:r>
         <w:rPr>
           <w:rFonts w:ascii="Roboto Mono" w:hAnsi="Roboto Mono"/>
@@ -94,7 +95,34 @@
           <w:sz w:val="24"/>
           <w:szCs w:val="24"/>
         </w:rPr>
-        <w:t>Band name generator</w:t>
+        <w:t>Tip calculator</w:t>
+      </w:r>
+    </w:p>
+    <w:p>
+      <w:pPr>
+        <w:rPr>
+          <w:rFonts w:ascii="Roboto Mono" w:hAnsi="Roboto Mono"/>
+          <w:sz w:val="24"/>
+          <w:szCs w:val="24"/>
+        </w:rPr>
+      </w:pPr>
+      <w:r>
+        <w:rPr>
+          <w:rFonts w:ascii="Roboto Mono" w:hAnsi="Roboto Mono"/>
+          <w:b/>
+          <w:bCs/>
+          <w:sz w:val="24"/>
+          <w:szCs w:val="24"/>
+        </w:rPr>
+        <w:t>Day3:</w:t>
+      </w:r>
+      <w:r>
+        <w:rPr>
+          <w:rFonts w:ascii="Roboto Mono" w:hAnsi="Roboto Mono"/>
+          <w:sz w:val="24"/>
+          <w:szCs w:val="24"/>
+        </w:rPr>
+        <w:t xml:space="preserve"> Treasure island. (find treasure)</w:t>
       </w:r>
     </w:p>
     <w:sectPr>

</xml_diff>

<commit_message>
Added Day4: Rock, Paper, Scissors to the list of days, and removed trailing period from Day3 description. Initialize the basics and the art.
</commit_message>
<xml_diff>
--- a/python/python-in-100-days-udemy/python-in-100-days-udemy.docx
+++ b/python/python-in-100-days-udemy/python-in-100-days-udemy.docx
@@ -21,8 +21,20 @@
           <w:sz w:val="32"/>
           <w:szCs w:val="32"/>
         </w:rPr>
-        <w:t>Python in 100 days udemy</w:t>
-      </w:r>
+        <w:t xml:space="preserve">Python in 100 days </w:t>
+      </w:r>
+      <w:proofErr w:type="spellStart"/>
+      <w:r>
+        <w:rPr>
+          <w:rFonts w:ascii="Roboto Mono" w:hAnsi="Roboto Mono"/>
+          <w:b/>
+          <w:bCs/>
+          <w:sz w:val="32"/>
+          <w:szCs w:val="32"/>
+        </w:rPr>
+        <w:t>udemy</w:t>
+      </w:r>
+      <w:proofErr w:type="spellEnd"/>
     </w:p>
     <w:p>
       <w:pPr>
@@ -40,17 +52,39 @@
           <w:sz w:val="24"/>
           <w:szCs w:val="24"/>
         </w:rPr>
-        <w:t>Day1</w:t>
-      </w:r>
-      <w:r>
-        <w:rPr>
-          <w:rFonts w:ascii="Roboto Mono" w:hAnsi="Roboto Mono"/>
-          <w:b/>
-          <w:bCs/>
-          <w:sz w:val="24"/>
-          <w:szCs w:val="24"/>
-        </w:rPr>
-        <w:t xml:space="preserve"> : </w:t>
+        <w:t>Day</w:t>
+      </w:r>
+      <w:proofErr w:type="gramStart"/>
+      <w:r>
+        <w:rPr>
+          <w:rFonts w:ascii="Roboto Mono" w:hAnsi="Roboto Mono"/>
+          <w:b/>
+          <w:bCs/>
+          <w:sz w:val="24"/>
+          <w:szCs w:val="24"/>
+        </w:rPr>
+        <w:t>1</w:t>
+      </w:r>
+      <w:r>
+        <w:rPr>
+          <w:rFonts w:ascii="Roboto Mono" w:hAnsi="Roboto Mono"/>
+          <w:b/>
+          <w:bCs/>
+          <w:sz w:val="24"/>
+          <w:szCs w:val="24"/>
+        </w:rPr>
+        <w:t xml:space="preserve"> :</w:t>
+      </w:r>
+      <w:proofErr w:type="gramEnd"/>
+      <w:r>
+        <w:rPr>
+          <w:rFonts w:ascii="Roboto Mono" w:hAnsi="Roboto Mono"/>
+          <w:b/>
+          <w:bCs/>
+          <w:sz w:val="24"/>
+          <w:szCs w:val="24"/>
+        </w:rPr>
+        <w:t xml:space="preserve"> </w:t>
       </w:r>
       <w:r>
         <w:rPr>
@@ -77,8 +111,20 @@
           <w:sz w:val="24"/>
           <w:szCs w:val="24"/>
         </w:rPr>
-        <w:t>Day2 :</w:t>
-      </w:r>
+        <w:t>Day</w:t>
+      </w:r>
+      <w:proofErr w:type="gramStart"/>
+      <w:r>
+        <w:rPr>
+          <w:rFonts w:ascii="Roboto Mono" w:hAnsi="Roboto Mono"/>
+          <w:b/>
+          <w:bCs/>
+          <w:sz w:val="24"/>
+          <w:szCs w:val="24"/>
+        </w:rPr>
+        <w:t>2 :</w:t>
+      </w:r>
+      <w:proofErr w:type="gramEnd"/>
       <w:r>
         <w:rPr>
           <w:rFonts w:ascii="Roboto Mono" w:hAnsi="Roboto Mono"/>
@@ -122,7 +168,62 @@
           <w:sz w:val="24"/>
           <w:szCs w:val="24"/>
         </w:rPr>
-        <w:t xml:space="preserve"> Treasure island. (find treasure)</w:t>
+        <w:t xml:space="preserve"> Treasure island (find treasure)</w:t>
+      </w:r>
+    </w:p>
+    <w:p>
+      <w:pPr>
+        <w:rPr>
+          <w:rFonts w:ascii="Roboto Mono" w:hAnsi="Roboto Mono"/>
+          <w:sz w:val="24"/>
+          <w:szCs w:val="24"/>
+        </w:rPr>
+      </w:pPr>
+      <w:r>
+        <w:rPr>
+          <w:rFonts w:ascii="Roboto Mono" w:hAnsi="Roboto Mono"/>
+          <w:b/>
+          <w:bCs/>
+          <w:sz w:val="24"/>
+          <w:szCs w:val="24"/>
+        </w:rPr>
+        <w:t>Day</w:t>
+      </w:r>
+      <w:r>
+        <w:rPr>
+          <w:rFonts w:ascii="Roboto Mono" w:hAnsi="Roboto Mono"/>
+          <w:b/>
+          <w:bCs/>
+          <w:sz w:val="24"/>
+          <w:szCs w:val="24"/>
+        </w:rPr>
+        <w:t>4</w:t>
+      </w:r>
+      <w:r>
+        <w:rPr>
+          <w:rFonts w:ascii="Roboto Mono" w:hAnsi="Roboto Mono"/>
+          <w:b/>
+          <w:bCs/>
+          <w:sz w:val="24"/>
+          <w:szCs w:val="24"/>
+        </w:rPr>
+        <w:t>:</w:t>
+      </w:r>
+      <w:r>
+        <w:rPr>
+          <w:rFonts w:ascii="Roboto Mono" w:hAnsi="Roboto Mono"/>
+          <w:sz w:val="24"/>
+          <w:szCs w:val="24"/>
+        </w:rPr>
+        <w:t xml:space="preserve"> </w:t>
+      </w:r>
+      <w:r>
+        <w:rPr>
+          <w:rFonts w:ascii="Roboto Mono" w:hAnsi="Roboto Mono"/>
+          <w:sz w:val="24"/>
+          <w:szCs w:val="24"/>
+        </w:rPr>
+        <w:t>Rock, Paper, Scissors</w:t>
       </w:r>
     </w:p>
     <w:sectPr>

</xml_diff>